<commit_message>
refatoração do código ECDU01-ECDU07 + arquitetura
Refatoração do código.

Adição de classes abstratas para uma melhor reutilização de código.
Desacoplamento de classes através de injeção de dependências e divisão
de grandes escopos através de métodos fracionados.
Integração do designer pattern Abstract Factory + Builder
</commit_message>
<xml_diff>
--- a/documentacao/DME01-USUARIO.docx
+++ b/documentacao/DME01-USUARIO.docx
@@ -19,7 +19,45 @@
           <w:sz w:val="28"/>
           <w:szCs w:val="28"/>
         </w:rPr>
-        <w:t>DME – Descrição Modelo Entidade</w:t>
+        <w:t xml:space="preserve">DME – Descrição </w:t>
+      </w:r>
+      <w:r>
+        <w:rPr>
+          <w:rFonts w:ascii="Times New Roman" w:hAnsi="Times New Roman" w:cs="Times New Roman"/>
+          <w:color w:val="2F5496" w:themeColor="accent5" w:themeShade="BF"/>
+          <w:sz w:val="28"/>
+          <w:szCs w:val="28"/>
+        </w:rPr>
+        <w:t xml:space="preserve">de </w:t>
+      </w:r>
+      <w:r>
+        <w:rPr>
+          <w:rFonts w:ascii="Times New Roman" w:hAnsi="Times New Roman" w:cs="Times New Roman"/>
+          <w:color w:val="2F5496" w:themeColor="accent5" w:themeShade="BF"/>
+          <w:sz w:val="28"/>
+          <w:szCs w:val="28"/>
+        </w:rPr>
+        <w:t xml:space="preserve">Modelo </w:t>
+      </w:r>
+      <w:r>
+        <w:rPr>
+          <w:rFonts w:ascii="Times New Roman" w:hAnsi="Times New Roman" w:cs="Times New Roman"/>
+          <w:color w:val="2F5496" w:themeColor="accent5" w:themeShade="BF"/>
+          <w:sz w:val="28"/>
+          <w:szCs w:val="28"/>
+        </w:rPr>
+        <w:t xml:space="preserve">de </w:t>
+      </w:r>
+      <w:bookmarkStart w:id="0" w:name="_GoBack"/>
+      <w:bookmarkEnd w:id="0"/>
+      <w:r>
+        <w:rPr>
+          <w:rFonts w:ascii="Times New Roman" w:hAnsi="Times New Roman" w:cs="Times New Roman"/>
+          <w:color w:val="2F5496" w:themeColor="accent5" w:themeShade="BF"/>
+          <w:sz w:val="28"/>
+          <w:szCs w:val="28"/>
+        </w:rPr>
+        <w:t>Entidade</w:t>
       </w:r>
     </w:p>
     <w:p>
@@ -67,8 +105,6 @@
           <w:szCs w:val="28"/>
         </w:rPr>
       </w:pPr>
-      <w:bookmarkStart w:id="0" w:name="_GoBack"/>
-      <w:bookmarkEnd w:id="0"/>
     </w:p>
     <w:p>
       <w:pPr>

</xml_diff>